<commit_message>
Updated ReadMe, Mnuscript, and Analysis files
</commit_message>
<xml_diff>
--- a/manuscript/science_SM.docx
+++ b/manuscript/science_SM.docx
@@ -5866,7 +5866,16 @@
           <w:szCs w:val="24"/>
           <w:lang w:val="en-US"/>
         </w:rPr>
-        <w:t xml:space="preserve">(146) = 14.97, </w:t>
+        <w:t>(145.74) = 14.98</w:t>
+      </w:r>
+      <w:r>
+        <w:rPr>
+          <w:rFonts w:ascii="Times New Roman" w:hAnsi="Times New Roman" w:cs="Times New Roman"/>
+          <w:sz w:val="24"/>
+          <w:szCs w:val="24"/>
+          <w:lang w:val="en-US"/>
+        </w:rPr>
+        <w:t xml:space="preserve">, </w:t>
       </w:r>
       <w:r>
         <w:rPr>
@@ -5961,7 +5970,34 @@
           <w:szCs w:val="24"/>
           <w:lang w:val="en-US"/>
         </w:rPr>
-        <w:t xml:space="preserve">(133) = 15.67, </w:t>
+        <w:t>(129.94</w:t>
+      </w:r>
+      <w:r>
+        <w:rPr>
+          <w:rFonts w:ascii="Times New Roman" w:hAnsi="Times New Roman" w:cs="Times New Roman"/>
+          <w:sz w:val="24"/>
+          <w:szCs w:val="24"/>
+          <w:lang w:val="en-US"/>
+        </w:rPr>
+        <w:t>) = 15.</w:t>
+      </w:r>
+      <w:r>
+        <w:rPr>
+          <w:rFonts w:ascii="Times New Roman" w:hAnsi="Times New Roman" w:cs="Times New Roman"/>
+          <w:sz w:val="24"/>
+          <w:szCs w:val="24"/>
+          <w:lang w:val="en-US"/>
+        </w:rPr>
+        <w:t>73</w:t>
+      </w:r>
+      <w:r>
+        <w:rPr>
+          <w:rFonts w:ascii="Times New Roman" w:hAnsi="Times New Roman" w:cs="Times New Roman"/>
+          <w:sz w:val="24"/>
+          <w:szCs w:val="24"/>
+          <w:lang w:val="en-US"/>
+        </w:rPr>
+        <w:t xml:space="preserve">, </w:t>
       </w:r>
       <w:r>
         <w:rPr>
@@ -6083,7 +6119,7 @@
           <w:szCs w:val="24"/>
           <w:lang w:val="en-US"/>
         </w:rPr>
-        <w:t>1.69</w:t>
+        <w:t>1.68</w:t>
       </w:r>
       <w:r>
         <w:rPr>
@@ -7073,7 +7109,7 @@
           <w:szCs w:val="24"/>
           <w:lang w:val="en-US"/>
         </w:rPr>
-        <w:t>146</w:t>
+        <w:t>138.23</w:t>
       </w:r>
       <w:r>
         <w:rPr>
@@ -7091,7 +7127,16 @@
           <w:szCs w:val="24"/>
           <w:lang w:val="en-US"/>
         </w:rPr>
-        <w:t>8.19</w:t>
+        <w:t>8.</w:t>
+      </w:r>
+      <w:r>
+        <w:rPr>
+          <w:rFonts w:ascii="Times New Roman" w:hAnsi="Times New Roman" w:cs="Times New Roman"/>
+          <w:sz w:val="24"/>
+          <w:szCs w:val="24"/>
+          <w:lang w:val="en-US"/>
+        </w:rPr>
+        <w:t>23</w:t>
       </w:r>
       <w:r>
         <w:rPr>
@@ -7183,7 +7228,7 @@
           <w:szCs w:val="24"/>
           <w:lang w:val="en-US"/>
         </w:rPr>
-        <w:t>1.70</w:t>
+        <w:t>1.71</w:t>
       </w:r>
       <w:r>
         <w:rPr>
@@ -7268,7 +7313,7 @@
           <w:szCs w:val="24"/>
           <w:lang w:val="en-US"/>
         </w:rPr>
-        <w:t>133</w:t>
+        <w:t>126.9</w:t>
       </w:r>
       <w:r>
         <w:rPr>
@@ -7286,7 +7331,7 @@
           <w:szCs w:val="24"/>
           <w:lang w:val="en-US"/>
         </w:rPr>
-        <w:t>7.80</w:t>
+        <w:t>7.78</w:t>
       </w:r>
       <w:r>
         <w:rPr>
@@ -7378,7 +7423,7 @@
           <w:szCs w:val="24"/>
           <w:lang w:val="en-US"/>
         </w:rPr>
-        <w:t>1.72</w:t>
+        <w:t>1.73</w:t>
       </w:r>
       <w:r>
         <w:rPr>
@@ -8778,7 +8823,7 @@
           <w:sz w:val="24"/>
           <w:lang w:val="en-US"/>
         </w:rPr>
-        <w:t>436</w:t>
+        <w:t>428</w:t>
       </w:r>
       <w:r>
         <w:rPr>
@@ -11582,7 +11627,7 @@
           <w:szCs w:val="24"/>
           <w:lang w:val="en-US"/>
         </w:rPr>
-        <w:t>78</w:t>
+        <w:t>70</w:t>
       </w:r>
       <w:r>
         <w:rPr>
@@ -11990,7 +12035,7 @@
           <w:szCs w:val="24"/>
           <w:lang w:val="en-US"/>
         </w:rPr>
-        <w:t>356</w:t>
+        <w:t>318.43</w:t>
       </w:r>
       <w:r>
         <w:rPr>
@@ -12008,7 +12053,16 @@
           <w:szCs w:val="24"/>
           <w:lang w:val="en-US"/>
         </w:rPr>
-        <w:t>20.92</w:t>
+        <w:t>20.6</w:t>
+      </w:r>
+      <w:r>
+        <w:rPr>
+          <w:rFonts w:ascii="Times New Roman" w:hAnsi="Times New Roman" w:cs="Times New Roman"/>
+          <w:sz w:val="24"/>
+          <w:szCs w:val="24"/>
+          <w:lang w:val="en-US"/>
+        </w:rPr>
+        <w:t>2</w:t>
       </w:r>
       <w:r>
         <w:rPr>
@@ -12820,7 +12874,34 @@
           <w:szCs w:val="24"/>
           <w:lang w:val="en-US"/>
         </w:rPr>
-        <w:t xml:space="preserve">(356) = 0.10, </w:t>
+        <w:t>(355.83</w:t>
+      </w:r>
+      <w:r>
+        <w:rPr>
+          <w:rFonts w:ascii="Times New Roman" w:hAnsi="Times New Roman" w:cs="Times New Roman"/>
+          <w:sz w:val="24"/>
+          <w:szCs w:val="24"/>
+          <w:lang w:val="en-US"/>
+        </w:rPr>
+        <w:t xml:space="preserve">) = </w:t>
+      </w:r>
+      <w:r>
+        <w:rPr>
+          <w:rFonts w:ascii="Times New Roman" w:hAnsi="Times New Roman" w:cs="Times New Roman"/>
+          <w:sz w:val="24"/>
+          <w:szCs w:val="24"/>
+          <w:lang w:val="en-US"/>
+        </w:rPr>
+        <w:t>-0.10</w:t>
+      </w:r>
+      <w:r>
+        <w:rPr>
+          <w:rFonts w:ascii="Times New Roman" w:hAnsi="Times New Roman" w:cs="Times New Roman"/>
+          <w:sz w:val="24"/>
+          <w:szCs w:val="24"/>
+          <w:lang w:val="en-US"/>
+        </w:rPr>
+        <w:t xml:space="preserve">, </w:t>
       </w:r>
       <w:r>
         <w:rPr>
@@ -12839,7 +12920,16 @@
           <w:szCs w:val="24"/>
           <w:lang w:val="en-US"/>
         </w:rPr>
-        <w:t xml:space="preserve"> = .92, </w:t>
+        <w:t xml:space="preserve"> = .92</w:t>
+      </w:r>
+      <w:r>
+        <w:rPr>
+          <w:rFonts w:ascii="Times New Roman" w:hAnsi="Times New Roman" w:cs="Times New Roman"/>
+          <w:sz w:val="24"/>
+          <w:szCs w:val="24"/>
+          <w:lang w:val="en-US"/>
+        </w:rPr>
+        <w:t xml:space="preserve">, </w:t>
       </w:r>
       <w:r>
         <w:rPr>
@@ -12858,7 +12948,16 @@
           <w:szCs w:val="24"/>
           <w:lang w:val="en-US"/>
         </w:rPr>
-        <w:t xml:space="preserve"> = 0.01, 95% CI [-0.19; 0.22], BF</w:t>
+        <w:t xml:space="preserve"> = 0.01, 95% CI [-0.22; 0.20</w:t>
+      </w:r>
+      <w:r>
+        <w:rPr>
+          <w:rFonts w:ascii="Times New Roman" w:hAnsi="Times New Roman" w:cs="Times New Roman"/>
+          <w:sz w:val="24"/>
+          <w:szCs w:val="24"/>
+          <w:lang w:val="en-US"/>
+        </w:rPr>
+        <w:t>], BF</w:t>
       </w:r>
       <w:r>
         <w:rPr>
@@ -13603,7 +13702,16 @@
           <w:szCs w:val="24"/>
           <w:lang w:val="en-US"/>
         </w:rPr>
-        <w:t xml:space="preserve">(356) =  10.07, </w:t>
+        <w:t>(317.27) = 9.92</w:t>
+      </w:r>
+      <w:r>
+        <w:rPr>
+          <w:rFonts w:ascii="Times New Roman" w:hAnsi="Times New Roman" w:cs="Times New Roman"/>
+          <w:sz w:val="24"/>
+          <w:szCs w:val="24"/>
+          <w:lang w:val="en-US"/>
+        </w:rPr>
+        <w:t xml:space="preserve">, </w:t>
       </w:r>
       <w:r>
         <w:rPr>
@@ -13829,7 +13937,34 @@
           <w:szCs w:val="24"/>
           <w:lang w:val="en-US"/>
         </w:rPr>
-        <w:t xml:space="preserve">(356) = -0.52, </w:t>
+        <w:t xml:space="preserve">(353) = </w:t>
+      </w:r>
+      <w:r>
+        <w:rPr>
+          <w:rFonts w:ascii="Times New Roman" w:hAnsi="Times New Roman" w:cs="Times New Roman"/>
+          <w:sz w:val="24"/>
+          <w:szCs w:val="24"/>
+          <w:lang w:val="en-US"/>
+        </w:rPr>
+        <w:t>0.</w:t>
+      </w:r>
+      <w:r>
+        <w:rPr>
+          <w:rFonts w:ascii="Times New Roman" w:hAnsi="Times New Roman" w:cs="Times New Roman"/>
+          <w:sz w:val="24"/>
+          <w:szCs w:val="24"/>
+          <w:lang w:val="en-US"/>
+        </w:rPr>
+        <w:t>52</w:t>
+      </w:r>
+      <w:r>
+        <w:rPr>
+          <w:rFonts w:ascii="Times New Roman" w:hAnsi="Times New Roman" w:cs="Times New Roman"/>
+          <w:sz w:val="24"/>
+          <w:szCs w:val="24"/>
+          <w:lang w:val="en-US"/>
+        </w:rPr>
+        <w:t xml:space="preserve">, </w:t>
       </w:r>
       <w:r>
         <w:rPr>
@@ -13848,7 +13983,25 @@
           <w:szCs w:val="24"/>
           <w:lang w:val="en-US"/>
         </w:rPr>
-        <w:t xml:space="preserve"> = .60, </w:t>
+        <w:t xml:space="preserve"> = .</w:t>
+      </w:r>
+      <w:r>
+        <w:rPr>
+          <w:rFonts w:ascii="Times New Roman" w:hAnsi="Times New Roman" w:cs="Times New Roman"/>
+          <w:sz w:val="24"/>
+          <w:szCs w:val="24"/>
+          <w:lang w:val="en-US"/>
+        </w:rPr>
+        <w:t>60</w:t>
+      </w:r>
+      <w:r>
+        <w:rPr>
+          <w:rFonts w:ascii="Times New Roman" w:hAnsi="Times New Roman" w:cs="Times New Roman"/>
+          <w:sz w:val="24"/>
+          <w:szCs w:val="24"/>
+          <w:lang w:val="en-US"/>
+        </w:rPr>
+        <w:t xml:space="preserve">, </w:t>
       </w:r>
       <w:r>
         <w:rPr>
@@ -13867,7 +14020,43 @@
           <w:szCs w:val="24"/>
           <w:lang w:val="en-US"/>
         </w:rPr>
-        <w:t xml:space="preserve"> = -0.06, 95% CI [-0.26; 0.15], BF</w:t>
+        <w:t xml:space="preserve"> = 0.06, 95% CI [-0.15</w:t>
+      </w:r>
+      <w:r>
+        <w:rPr>
+          <w:rFonts w:ascii="Times New Roman" w:hAnsi="Times New Roman" w:cs="Times New Roman"/>
+          <w:sz w:val="24"/>
+          <w:szCs w:val="24"/>
+          <w:lang w:val="en-US"/>
+        </w:rPr>
+        <w:t>; 0.</w:t>
+      </w:r>
+      <w:r>
+        <w:rPr>
+          <w:rFonts w:ascii="Times New Roman" w:hAnsi="Times New Roman" w:cs="Times New Roman"/>
+          <w:sz w:val="24"/>
+          <w:szCs w:val="24"/>
+          <w:lang w:val="en-US"/>
+        </w:rPr>
+        <w:t>2</w:t>
+      </w:r>
+      <w:r>
+        <w:rPr>
+          <w:rFonts w:ascii="Times New Roman" w:hAnsi="Times New Roman" w:cs="Times New Roman"/>
+          <w:sz w:val="24"/>
+          <w:szCs w:val="24"/>
+          <w:lang w:val="en-US"/>
+        </w:rPr>
+        <w:t>6</w:t>
+      </w:r>
+      <w:r>
+        <w:rPr>
+          <w:rFonts w:ascii="Times New Roman" w:hAnsi="Times New Roman" w:cs="Times New Roman"/>
+          <w:sz w:val="24"/>
+          <w:szCs w:val="24"/>
+          <w:lang w:val="en-US"/>
+        </w:rPr>
+        <w:t>], BF</w:t>
       </w:r>
       <w:r>
         <w:rPr>
@@ -13886,7 +14075,16 @@
           <w:szCs w:val="24"/>
           <w:lang w:val="en-US"/>
         </w:rPr>
-        <w:t xml:space="preserve"> = 0.13, such that synthetic videos gave rise to similar changes in evaluations (</w:t>
+        <w:t xml:space="preserve"> = 0.13</w:t>
+      </w:r>
+      <w:r>
+        <w:rPr>
+          <w:rFonts w:ascii="Times New Roman" w:hAnsi="Times New Roman" w:cs="Times New Roman"/>
+          <w:sz w:val="24"/>
+          <w:szCs w:val="24"/>
+          <w:lang w:val="en-US"/>
+        </w:rPr>
+        <w:t>, such that synthetic videos gave rise to similar changes in evaluations (</w:t>
       </w:r>
       <w:r>
         <w:rPr>
@@ -13905,7 +14103,16 @@
           <w:szCs w:val="24"/>
           <w:lang w:val="en-US"/>
         </w:rPr>
-        <w:t xml:space="preserve"> = 0.19, </w:t>
+        <w:t xml:space="preserve"> = 0.19</w:t>
+      </w:r>
+      <w:r>
+        <w:rPr>
+          <w:rFonts w:ascii="Times New Roman" w:hAnsi="Times New Roman" w:cs="Times New Roman"/>
+          <w:sz w:val="24"/>
+          <w:szCs w:val="24"/>
+          <w:lang w:val="en-US"/>
+        </w:rPr>
+        <w:t xml:space="preserve">, </w:t>
       </w:r>
       <w:r>
         <w:rPr>
@@ -13943,7 +14150,16 @@
           <w:szCs w:val="24"/>
           <w:lang w:val="en-US"/>
         </w:rPr>
-        <w:t xml:space="preserve"> = 0.21, </w:t>
+        <w:t xml:space="preserve"> = 0.21</w:t>
+      </w:r>
+      <w:r>
+        <w:rPr>
+          <w:rFonts w:ascii="Times New Roman" w:hAnsi="Times New Roman" w:cs="Times New Roman"/>
+          <w:sz w:val="24"/>
+          <w:szCs w:val="24"/>
+          <w:lang w:val="en-US"/>
+        </w:rPr>
+        <w:t xml:space="preserve">, </w:t>
       </w:r>
       <w:r>
         <w:rPr>
@@ -16405,7 +16621,7 @@
           <w:szCs w:val="24"/>
           <w:lang w:val="en-US"/>
         </w:rPr>
-        <w:t>339) = 25.94</w:t>
+        <w:t>330.86) = 25.92</w:t>
       </w:r>
       <w:r>
         <w:rPr>
@@ -17173,7 +17389,25 @@
           <w:szCs w:val="24"/>
           <w:lang w:val="en-US"/>
         </w:rPr>
-        <w:t>339</w:t>
+        <w:t>335</w:t>
+      </w:r>
+      <w:r>
+        <w:rPr>
+          <w:rFonts w:ascii="Times New Roman" w:hAnsi="Times New Roman" w:cs="Times New Roman"/>
+          <w:sz w:val="24"/>
+          <w:szCs w:val="24"/>
+          <w:lang w:val="en-US"/>
+        </w:rPr>
+        <w:t>.4</w:t>
+      </w:r>
+      <w:r>
+        <w:rPr>
+          <w:rFonts w:ascii="Times New Roman" w:hAnsi="Times New Roman" w:cs="Times New Roman"/>
+          <w:sz w:val="24"/>
+          <w:szCs w:val="24"/>
+          <w:lang w:val="en-US"/>
+        </w:rPr>
+        <w:t>1</w:t>
       </w:r>
       <w:r>
         <w:rPr>
@@ -17191,7 +17425,7 @@
           <w:szCs w:val="24"/>
           <w:lang w:val="en-US"/>
         </w:rPr>
-        <w:t>-1.08</w:t>
+        <w:t>1.09</w:t>
       </w:r>
       <w:r>
         <w:rPr>
@@ -17228,7 +17462,16 @@
           <w:szCs w:val="24"/>
           <w:lang w:val="en-US"/>
         </w:rPr>
-        <w:t>28</w:t>
+        <w:t>2</w:t>
+      </w:r>
+      <w:r>
+        <w:rPr>
+          <w:rFonts w:ascii="Times New Roman" w:hAnsi="Times New Roman" w:cs="Times New Roman"/>
+          <w:sz w:val="24"/>
+          <w:szCs w:val="24"/>
+          <w:lang w:val="en-US"/>
+        </w:rPr>
+        <w:t>8</w:t>
       </w:r>
       <w:r>
         <w:rPr>
@@ -17265,7 +17508,16 @@
           <w:szCs w:val="24"/>
           <w:lang w:val="en-US"/>
         </w:rPr>
-        <w:t>-0.12</w:t>
+        <w:t>0.1</w:t>
+      </w:r>
+      <w:r>
+        <w:rPr>
+          <w:rFonts w:ascii="Times New Roman" w:hAnsi="Times New Roman" w:cs="Times New Roman"/>
+          <w:sz w:val="24"/>
+          <w:szCs w:val="24"/>
+          <w:lang w:val="en-US"/>
+        </w:rPr>
+        <w:t>2</w:t>
       </w:r>
       <w:r>
         <w:rPr>
@@ -17283,6 +17535,24 @@
           <w:szCs w:val="24"/>
           <w:lang w:val="en-US"/>
         </w:rPr>
+        <w:t>0.10</w:t>
+      </w:r>
+      <w:r>
+        <w:rPr>
+          <w:rFonts w:ascii="Times New Roman" w:hAnsi="Times New Roman" w:cs="Times New Roman"/>
+          <w:sz w:val="24"/>
+          <w:szCs w:val="24"/>
+          <w:lang w:val="en-US"/>
+        </w:rPr>
+        <w:t xml:space="preserve">; </w:t>
+      </w:r>
+      <w:r>
+        <w:rPr>
+          <w:rFonts w:ascii="Times New Roman" w:hAnsi="Times New Roman" w:cs="Times New Roman"/>
+          <w:sz w:val="24"/>
+          <w:szCs w:val="24"/>
+          <w:lang w:val="en-US"/>
+        </w:rPr>
         <w:t>0.33</w:t>
       </w:r>
       <w:r>
@@ -17292,24 +17562,6 @@
           <w:szCs w:val="24"/>
           <w:lang w:val="en-US"/>
         </w:rPr>
-        <w:t xml:space="preserve">; </w:t>
-      </w:r>
-      <w:r>
-        <w:rPr>
-          <w:rFonts w:ascii="Times New Roman" w:hAnsi="Times New Roman" w:cs="Times New Roman"/>
-          <w:sz w:val="24"/>
-          <w:szCs w:val="24"/>
-          <w:lang w:val="en-US"/>
-        </w:rPr>
-        <w:t>0.09</w:t>
-      </w:r>
-      <w:r>
-        <w:rPr>
-          <w:rFonts w:ascii="Times New Roman" w:hAnsi="Times New Roman" w:cs="Times New Roman"/>
-          <w:sz w:val="24"/>
-          <w:szCs w:val="24"/>
-          <w:lang w:val="en-US"/>
-        </w:rPr>
         <w:t>], BF</w:t>
       </w:r>
       <w:r>
@@ -17338,7 +17590,16 @@
           <w:szCs w:val="24"/>
           <w:lang w:val="en-US"/>
         </w:rPr>
-        <w:t>0.21</w:t>
+        <w:t>0.2</w:t>
+      </w:r>
+      <w:r>
+        <w:rPr>
+          <w:rFonts w:ascii="Times New Roman" w:hAnsi="Times New Roman" w:cs="Times New Roman"/>
+          <w:sz w:val="24"/>
+          <w:szCs w:val="24"/>
+          <w:lang w:val="en-US"/>
+        </w:rPr>
+        <w:t>1</w:t>
       </w:r>
       <w:r>
         <w:rPr>
@@ -17513,7 +17774,17 @@
           <w:szCs w:val="24"/>
           <w:lang w:val="en-US"/>
         </w:rPr>
-        <w:t xml:space="preserve"> &lt; .001, </w:t>
+        <w:t xml:space="preserve"> </w:t>
+      </w:r>
+      <w:r>
+        <w:rPr>
+          <w:rFonts w:ascii="Times New Roman" w:hAnsi="Times New Roman" w:cs="Times New Roman"/>
+          <w:sz w:val="24"/>
+          <w:szCs w:val="24"/>
+          <w:lang w:val="en-US"/>
+        </w:rPr>
+        <w:lastRenderedPageBreak/>
+        <w:t xml:space="preserve">&lt; .001, </w:t>
       </w:r>
       <w:r>
         <w:rPr>
@@ -17541,7 +17812,6 @@
           <w:szCs w:val="24"/>
           <w:lang w:val="en-US"/>
         </w:rPr>
-        <w:lastRenderedPageBreak/>
         <w:t>1.24</w:t>
       </w:r>
       <w:r>
@@ -18046,7 +18316,7 @@
           <w:szCs w:val="24"/>
           <w:lang w:val="en-US"/>
         </w:rPr>
-        <w:t>339</w:t>
+        <w:t>335.69</w:t>
       </w:r>
       <w:r>
         <w:rPr>
@@ -18426,7 +18696,7 @@
           <w:szCs w:val="24"/>
           <w:lang w:val="en-US"/>
         </w:rPr>
-        <w:t>339</w:t>
+        <w:t>337.26</w:t>
       </w:r>
       <w:r>
         <w:rPr>
@@ -20245,7 +20515,7 @@
           <w:lang w:val="en-US"/>
         </w:rPr>
         <w:lastRenderedPageBreak/>
-        <w:t>279</w:t>
+        <w:t>276</w:t>
       </w:r>
       <w:r>
         <w:rPr>
@@ -20584,6 +20854,8 @@
         </w:rPr>
         <w:t xml:space="preserve">demographic and individual difference measures. </w:t>
       </w:r>
+      <w:bookmarkStart w:id="2" w:name="_GoBack"/>
+      <w:bookmarkEnd w:id="2"/>
     </w:p>
     <w:p>
       <w:pPr>
@@ -23069,7 +23341,7 @@
         </w:rPr>
         <w:t xml:space="preserve">were open-ended and subsequently categorized as (“yes”) or (“no”) by two independent raters (the first and fifth </w:t>
       </w:r>
-      <w:commentRangeStart w:id="2"/>
+      <w:commentRangeStart w:id="3"/>
       <w:r>
         <w:rPr>
           <w:rFonts w:ascii="Times New Roman" w:hAnsi="Times New Roman" w:cs="Times New Roman"/>
@@ -23079,12 +23351,12 @@
         </w:rPr>
         <w:t>authors</w:t>
       </w:r>
-      <w:commentRangeEnd w:id="2"/>
+      <w:commentRangeEnd w:id="3"/>
       <w:r>
         <w:rPr>
           <w:rStyle w:val="CommentReference"/>
         </w:rPr>
-        <w:commentReference w:id="2"/>
+        <w:commentReference w:id="3"/>
       </w:r>
       <w:r>
         <w:rPr>
@@ -23235,7 +23507,7 @@
           <w:szCs w:val="24"/>
           <w:lang w:val="en-US"/>
         </w:rPr>
-        <w:t>8</w:t>
+        <w:t>5</w:t>
       </w:r>
       <w:r>
         <w:rPr>
@@ -23364,7 +23636,25 @@
           <w:szCs w:val="24"/>
           <w:lang w:val="en-US"/>
         </w:rPr>
-        <w:t>219</w:t>
+        <w:t>21</w:t>
+      </w:r>
+      <w:r>
+        <w:rPr>
+          <w:rFonts w:ascii="Times New Roman" w:hAnsi="Times New Roman" w:cs="Times New Roman"/>
+          <w:sz w:val="24"/>
+          <w:szCs w:val="24"/>
+          <w:lang w:val="en-US"/>
+        </w:rPr>
+        <w:t>2.</w:t>
+      </w:r>
+      <w:r>
+        <w:rPr>
+          <w:rFonts w:ascii="Times New Roman" w:hAnsi="Times New Roman" w:cs="Times New Roman"/>
+          <w:sz w:val="24"/>
+          <w:szCs w:val="24"/>
+          <w:lang w:val="en-US"/>
+        </w:rPr>
+        <w:t>9</w:t>
       </w:r>
       <w:r>
         <w:rPr>
@@ -23382,7 +23672,7 @@
           <w:szCs w:val="24"/>
           <w:lang w:val="en-US"/>
         </w:rPr>
-        <w:t>17.17</w:t>
+        <w:t>17.12</w:t>
       </w:r>
       <w:r>
         <w:rPr>
@@ -23474,7 +23764,7 @@
           <w:szCs w:val="24"/>
           <w:lang w:val="en-US"/>
         </w:rPr>
-        <w:t xml:space="preserve"> 2.65</w:t>
+        <w:t xml:space="preserve"> 2.66</w:t>
       </w:r>
       <w:r>
         <w:rPr>
@@ -24122,7 +24412,7 @@
           <w:szCs w:val="24"/>
           <w:lang w:val="en-US"/>
         </w:rPr>
-        <w:t>219</w:t>
+        <w:t>218.79</w:t>
       </w:r>
       <w:r>
         <w:rPr>
@@ -24930,7 +25220,16 @@
           <w:szCs w:val="24"/>
           <w:lang w:val="en-US"/>
         </w:rPr>
-        <w:t xml:space="preserve">. Automatic evaluations differed as a function of Video Content, </w:t>
+        <w:t xml:space="preserve">. Automatic evaluations differed </w:t>
+      </w:r>
+      <w:r>
+        <w:rPr>
+          <w:rFonts w:ascii="Times New Roman" w:hAnsi="Times New Roman" w:cs="Times New Roman"/>
+          <w:sz w:val="24"/>
+          <w:szCs w:val="24"/>
+          <w:lang w:val="en-US"/>
+        </w:rPr>
+        <w:t xml:space="preserve">as a function of Video Content, </w:t>
       </w:r>
       <w:r>
         <w:rPr>
@@ -24958,25 +25257,7 @@
           <w:szCs w:val="24"/>
           <w:lang w:val="en-US"/>
         </w:rPr>
-        <w:t>219</w:t>
-      </w:r>
-      <w:r>
-        <w:rPr>
-          <w:rFonts w:ascii="Times New Roman" w:hAnsi="Times New Roman" w:cs="Times New Roman"/>
-          <w:sz w:val="24"/>
-          <w:szCs w:val="24"/>
-          <w:lang w:val="en-US"/>
-        </w:rPr>
-        <w:t xml:space="preserve">) =  </w:t>
-      </w:r>
-      <w:r>
-        <w:rPr>
-          <w:rFonts w:ascii="Times New Roman" w:hAnsi="Times New Roman" w:cs="Times New Roman"/>
-          <w:sz w:val="24"/>
-          <w:szCs w:val="24"/>
-          <w:lang w:val="en-US"/>
-        </w:rPr>
-        <w:t xml:space="preserve"> </w:t>
+        <w:t xml:space="preserve">212.04) = </w:t>
       </w:r>
       <w:r>
         <w:rPr>
@@ -25319,7 +25600,16 @@
           <w:szCs w:val="24"/>
           <w:lang w:val="en-US"/>
         </w:rPr>
-        <w:t xml:space="preserve">219) = </w:t>
+        <w:t>216.69</w:t>
+      </w:r>
+      <w:r>
+        <w:rPr>
+          <w:rFonts w:ascii="Times New Roman" w:hAnsi="Times New Roman" w:cs="Times New Roman"/>
+          <w:sz w:val="24"/>
+          <w:szCs w:val="24"/>
+          <w:lang w:val="en-US"/>
+        </w:rPr>
+        <w:t xml:space="preserve">) = </w:t>
       </w:r>
       <w:r>
         <w:rPr>
@@ -25695,7 +25985,7 @@
         </w:rPr>
         <w:t>. 141 participants (63%) indicated that they were already familiar with the concept of Deepfakes prior to the study whereas 77 (35%) indicated that were previously unaware of Deepfakes (</w:t>
       </w:r>
-      <w:commentRangeStart w:id="3"/>
+      <w:commentRangeStart w:id="4"/>
       <w:r>
         <w:rPr>
           <w:rFonts w:ascii="Times New Roman" w:hAnsi="Times New Roman" w:cs="Times New Roman"/>
@@ -25705,12 +25995,12 @@
         </w:rPr>
         <w:t>3 participants did not complete this question</w:t>
       </w:r>
-      <w:commentRangeEnd w:id="3"/>
+      <w:commentRangeEnd w:id="4"/>
       <w:r>
         <w:rPr>
           <w:rStyle w:val="CommentReference"/>
         </w:rPr>
-        <w:commentReference w:id="3"/>
+        <w:commentReference w:id="4"/>
       </w:r>
       <w:r>
         <w:rPr>
@@ -25773,7 +26063,7 @@
         <w:lastRenderedPageBreak/>
         <w:t xml:space="preserve">was actually a Deepfake, 101 (90%) believed that the video was authentic whereas 10 (9%) believed that it was a Deepfake (1 participant did not complete this </w:t>
       </w:r>
-      <w:commentRangeStart w:id="4"/>
+      <w:commentRangeStart w:id="5"/>
       <w:r>
         <w:rPr>
           <w:rFonts w:ascii="Times New Roman" w:hAnsi="Times New Roman" w:cs="Times New Roman"/>
@@ -25783,12 +26073,12 @@
         </w:rPr>
         <w:t>question</w:t>
       </w:r>
-      <w:commentRangeEnd w:id="4"/>
+      <w:commentRangeEnd w:id="5"/>
       <w:r>
         <w:rPr>
           <w:rStyle w:val="CommentReference"/>
         </w:rPr>
-        <w:commentReference w:id="4"/>
+        <w:commentReference w:id="5"/>
       </w:r>
       <w:r>
         <w:rPr>
@@ -28141,14 +28431,22 @@
         </w:rPr>
         <w:t>(</w:t>
       </w:r>
-      <w:r>
-        <w:rPr>
-          <w:rFonts w:ascii="Times New Roman" w:hAnsi="Times New Roman" w:cs="Times New Roman"/>
-          <w:sz w:val="24"/>
-          <w:szCs w:val="24"/>
-          <w:lang w:val="en-US"/>
-        </w:rPr>
-        <w:t>216</w:t>
+      <w:commentRangeStart w:id="6"/>
+      <w:r>
+        <w:rPr>
+          <w:rFonts w:ascii="Times New Roman" w:hAnsi="Times New Roman" w:cs="Times New Roman"/>
+          <w:sz w:val="24"/>
+          <w:szCs w:val="24"/>
+          <w:lang w:val="en-US"/>
+        </w:rPr>
+        <w:t>186.84</w:t>
+      </w:r>
+      <w:commentRangeEnd w:id="6"/>
+      <w:r>
+        <w:rPr>
+          <w:rStyle w:val="CommentReference"/>
+        </w:rPr>
+        <w:commentReference w:id="6"/>
       </w:r>
       <w:r>
         <w:rPr>
@@ -28166,7 +28464,25 @@
           <w:szCs w:val="24"/>
           <w:lang w:val="en-US"/>
         </w:rPr>
-        <w:t>21.29</w:t>
+        <w:t>20.</w:t>
+      </w:r>
+      <w:r>
+        <w:rPr>
+          <w:rFonts w:ascii="Times New Roman" w:hAnsi="Times New Roman" w:cs="Times New Roman"/>
+          <w:sz w:val="24"/>
+          <w:szCs w:val="24"/>
+          <w:lang w:val="en-US"/>
+        </w:rPr>
+        <w:t>9</w:t>
+      </w:r>
+      <w:r>
+        <w:rPr>
+          <w:rFonts w:ascii="Times New Roman" w:hAnsi="Times New Roman" w:cs="Times New Roman"/>
+          <w:sz w:val="24"/>
+          <w:szCs w:val="24"/>
+          <w:lang w:val="en-US"/>
+        </w:rPr>
+        <w:t>1</w:t>
       </w:r>
       <w:r>
         <w:rPr>
@@ -28258,7 +28574,16 @@
           <w:szCs w:val="24"/>
           <w:lang w:val="en-US"/>
         </w:rPr>
-        <w:t>3.27]</w:t>
+        <w:t>3.28</w:t>
+      </w:r>
+      <w:r>
+        <w:rPr>
+          <w:rFonts w:ascii="Times New Roman" w:hAnsi="Times New Roman" w:cs="Times New Roman"/>
+          <w:sz w:val="24"/>
+          <w:szCs w:val="24"/>
+          <w:lang w:val="en-US"/>
+        </w:rPr>
+        <w:t>]</w:t>
       </w:r>
       <w:r>
         <w:rPr>
@@ -28934,7 +29259,25 @@
           <w:szCs w:val="24"/>
           <w:lang w:val="en-US"/>
         </w:rPr>
-        <w:t>216) = 2.93</w:t>
+        <w:t>20</w:t>
+      </w:r>
+      <w:r>
+        <w:rPr>
+          <w:rFonts w:ascii="Times New Roman" w:hAnsi="Times New Roman" w:cs="Times New Roman"/>
+          <w:sz w:val="24"/>
+          <w:szCs w:val="24"/>
+          <w:lang w:val="en-US"/>
+        </w:rPr>
+        <w:t>6</w:t>
+      </w:r>
+      <w:r>
+        <w:rPr>
+          <w:rFonts w:ascii="Times New Roman" w:hAnsi="Times New Roman" w:cs="Times New Roman"/>
+          <w:sz w:val="24"/>
+          <w:szCs w:val="24"/>
+          <w:lang w:val="en-US"/>
+        </w:rPr>
+        <w:t>.7) = 2.92</w:t>
       </w:r>
       <w:r>
         <w:rPr>
@@ -29769,7 +30112,7 @@
           <w:szCs w:val="24"/>
           <w:lang w:val="en-US"/>
         </w:rPr>
-        <w:t>216</w:t>
+        <w:t>200.89</w:t>
       </w:r>
       <w:r>
         <w:rPr>
@@ -29787,7 +30130,7 @@
           <w:szCs w:val="24"/>
           <w:lang w:val="en-US"/>
         </w:rPr>
-        <w:t>10.02</w:t>
+        <w:t>9.93</w:t>
       </w:r>
       <w:r>
         <w:rPr>
@@ -29852,16 +30195,7 @@
           <w:szCs w:val="24"/>
           <w:lang w:val="en-US"/>
         </w:rPr>
-        <w:t>, 95% CI [0.</w:t>
-      </w:r>
-      <w:r>
-        <w:rPr>
-          <w:rFonts w:ascii="Times New Roman" w:hAnsi="Times New Roman" w:cs="Times New Roman"/>
-          <w:sz w:val="24"/>
-          <w:szCs w:val="24"/>
-          <w:lang w:val="en-US"/>
-        </w:rPr>
-        <w:t>1.07</w:t>
+        <w:t>, 95% CI [1.06</w:t>
       </w:r>
       <w:r>
         <w:rPr>
@@ -30497,7 +30831,7 @@
           <w:lang w:val="en-US"/>
         </w:rPr>
       </w:pPr>
-      <w:commentRangeStart w:id="5"/>
+      <w:commentRangeStart w:id="7"/>
       <w:r>
         <w:rPr>
           <w:rFonts w:ascii="Times New Roman" w:hAnsi="Times New Roman" w:cs="Times New Roman"/>
@@ -30508,12 +30842,12 @@
         </w:rPr>
         <w:t>Intentions</w:t>
       </w:r>
-      <w:commentRangeEnd w:id="5"/>
+      <w:commentRangeEnd w:id="7"/>
       <w:r>
         <w:rPr>
           <w:rStyle w:val="CommentReference"/>
         </w:rPr>
-        <w:commentReference w:id="5"/>
+        <w:commentReference w:id="7"/>
       </w:r>
       <w:r>
         <w:rPr>
@@ -30524,6 +30858,783 @@
           <w:lang w:val="en-US"/>
         </w:rPr>
         <w:t xml:space="preserve">. </w:t>
+      </w:r>
+      <w:r>
+        <w:rPr>
+          <w:rFonts w:ascii="Times New Roman" w:hAnsi="Times New Roman" w:cs="Times New Roman"/>
+          <w:sz w:val="24"/>
+          <w:szCs w:val="24"/>
+          <w:lang w:val="en-US"/>
+        </w:rPr>
+        <w:t>Mean intention</w:t>
+      </w:r>
+      <w:r>
+        <w:rPr>
+          <w:rFonts w:ascii="Times New Roman" w:hAnsi="Times New Roman" w:cs="Times New Roman"/>
+          <w:b/>
+          <w:sz w:val="24"/>
+          <w:szCs w:val="24"/>
+          <w:lang w:val="en-US"/>
+        </w:rPr>
+        <w:t xml:space="preserve"> </w:t>
+      </w:r>
+      <w:r>
+        <w:rPr>
+          <w:rFonts w:ascii="Times New Roman" w:hAnsi="Times New Roman" w:cs="Times New Roman"/>
+          <w:sz w:val="24"/>
+          <w:szCs w:val="24"/>
+          <w:lang w:val="en-US"/>
+        </w:rPr>
+        <w:t>scores</w:t>
+      </w:r>
+      <w:r>
+        <w:rPr>
+          <w:rFonts w:ascii="Times New Roman" w:hAnsi="Times New Roman" w:cs="Times New Roman"/>
+          <w:sz w:val="24"/>
+          <w:szCs w:val="24"/>
+          <w:lang w:val="en-US"/>
+        </w:rPr>
+        <w:t xml:space="preserve"> </w:t>
+      </w:r>
+      <w:r>
+        <w:rPr>
+          <w:rFonts w:ascii="Times New Roman" w:hAnsi="Times New Roman" w:cs="Times New Roman"/>
+          <w:sz w:val="24"/>
+          <w:szCs w:val="24"/>
+          <w:lang w:val="en-US"/>
+        </w:rPr>
+        <w:t xml:space="preserve">differed as a function of Audio Content, </w:t>
+      </w:r>
+      <w:r>
+        <w:rPr>
+          <w:rFonts w:ascii="Times New Roman" w:hAnsi="Times New Roman" w:cs="Times New Roman"/>
+          <w:i/>
+          <w:sz w:val="24"/>
+          <w:szCs w:val="24"/>
+          <w:lang w:val="en-US"/>
+        </w:rPr>
+        <w:t>t</w:t>
+      </w:r>
+      <w:r>
+        <w:rPr>
+          <w:rFonts w:ascii="Times New Roman" w:hAnsi="Times New Roman" w:cs="Times New Roman"/>
+          <w:sz w:val="24"/>
+          <w:szCs w:val="24"/>
+          <w:lang w:val="en-US"/>
+        </w:rPr>
+        <w:t>(</w:t>
+      </w:r>
+      <w:r>
+        <w:rPr>
+          <w:rFonts w:ascii="Times New Roman" w:hAnsi="Times New Roman" w:cs="Times New Roman"/>
+          <w:sz w:val="24"/>
+          <w:szCs w:val="24"/>
+          <w:lang w:val="en-US"/>
+        </w:rPr>
+        <w:t>213.23</w:t>
+      </w:r>
+      <w:r>
+        <w:rPr>
+          <w:rFonts w:ascii="Times New Roman" w:hAnsi="Times New Roman" w:cs="Times New Roman"/>
+          <w:sz w:val="24"/>
+          <w:szCs w:val="24"/>
+          <w:lang w:val="en-US"/>
+        </w:rPr>
+        <w:t xml:space="preserve">) = </w:t>
+      </w:r>
+      <w:r>
+        <w:rPr>
+          <w:rFonts w:ascii="Times New Roman" w:hAnsi="Times New Roman" w:cs="Times New Roman"/>
+          <w:sz w:val="24"/>
+          <w:szCs w:val="24"/>
+          <w:lang w:val="en-US"/>
+        </w:rPr>
+        <w:t>10.32</w:t>
+      </w:r>
+      <w:r>
+        <w:rPr>
+          <w:rFonts w:ascii="Times New Roman" w:hAnsi="Times New Roman" w:cs="Times New Roman"/>
+          <w:sz w:val="24"/>
+          <w:szCs w:val="24"/>
+          <w:lang w:val="en-US"/>
+        </w:rPr>
+        <w:t xml:space="preserve">, </w:t>
+      </w:r>
+      <w:r>
+        <w:rPr>
+          <w:rFonts w:ascii="Times New Roman" w:hAnsi="Times New Roman" w:cs="Times New Roman"/>
+          <w:i/>
+          <w:sz w:val="24"/>
+          <w:szCs w:val="24"/>
+          <w:lang w:val="en-US"/>
+        </w:rPr>
+        <w:t>p</w:t>
+      </w:r>
+      <w:r>
+        <w:rPr>
+          <w:rFonts w:ascii="Times New Roman" w:hAnsi="Times New Roman" w:cs="Times New Roman"/>
+          <w:sz w:val="24"/>
+          <w:szCs w:val="24"/>
+          <w:lang w:val="en-US"/>
+        </w:rPr>
+        <w:t xml:space="preserve"> &lt; .001, </w:t>
+      </w:r>
+      <w:r>
+        <w:rPr>
+          <w:rFonts w:ascii="Times New Roman" w:hAnsi="Times New Roman" w:cs="Times New Roman"/>
+          <w:i/>
+          <w:sz w:val="24"/>
+          <w:szCs w:val="24"/>
+          <w:lang w:val="en-US"/>
+        </w:rPr>
+        <w:t>d</w:t>
+      </w:r>
+      <w:r>
+        <w:rPr>
+          <w:rFonts w:ascii="Times New Roman" w:hAnsi="Times New Roman" w:cs="Times New Roman"/>
+          <w:sz w:val="24"/>
+          <w:szCs w:val="24"/>
+          <w:lang w:val="en-US"/>
+        </w:rPr>
+        <w:t xml:space="preserve"> = </w:t>
+      </w:r>
+      <w:r>
+        <w:rPr>
+          <w:rFonts w:ascii="Times New Roman" w:hAnsi="Times New Roman" w:cs="Times New Roman"/>
+          <w:sz w:val="24"/>
+          <w:szCs w:val="24"/>
+          <w:lang w:val="en-US"/>
+        </w:rPr>
+        <w:t>1.38</w:t>
+      </w:r>
+      <w:r>
+        <w:rPr>
+          <w:rFonts w:ascii="Times New Roman" w:hAnsi="Times New Roman" w:cs="Times New Roman"/>
+          <w:sz w:val="24"/>
+          <w:szCs w:val="24"/>
+          <w:lang w:val="en-US"/>
+        </w:rPr>
+        <w:t>, 95% CI [</w:t>
+      </w:r>
+      <w:r>
+        <w:rPr>
+          <w:rFonts w:ascii="Times New Roman" w:hAnsi="Times New Roman" w:cs="Times New Roman"/>
+          <w:sz w:val="24"/>
+          <w:szCs w:val="24"/>
+          <w:lang w:val="en-US"/>
+        </w:rPr>
+        <w:t>1.08</w:t>
+      </w:r>
+      <w:r>
+        <w:rPr>
+          <w:rFonts w:ascii="Times New Roman" w:hAnsi="Times New Roman" w:cs="Times New Roman"/>
+          <w:sz w:val="24"/>
+          <w:szCs w:val="24"/>
+          <w:lang w:val="en-US"/>
+        </w:rPr>
+        <w:t xml:space="preserve">; </w:t>
+      </w:r>
+      <w:r>
+        <w:rPr>
+          <w:rFonts w:ascii="Times New Roman" w:hAnsi="Times New Roman" w:cs="Times New Roman"/>
+          <w:sz w:val="24"/>
+          <w:szCs w:val="24"/>
+          <w:lang w:val="en-US"/>
+        </w:rPr>
+        <w:t>1.67</w:t>
+      </w:r>
+      <w:r>
+        <w:rPr>
+          <w:rFonts w:ascii="Times New Roman" w:hAnsi="Times New Roman" w:cs="Times New Roman"/>
+          <w:sz w:val="24"/>
+          <w:szCs w:val="24"/>
+          <w:lang w:val="en-US"/>
+        </w:rPr>
+        <w:t>], BF</w:t>
+      </w:r>
+      <w:r>
+        <w:rPr>
+          <w:rFonts w:ascii="Times New Roman" w:hAnsi="Times New Roman" w:cs="Times New Roman"/>
+          <w:sz w:val="24"/>
+          <w:szCs w:val="24"/>
+          <w:vertAlign w:val="subscript"/>
+          <w:lang w:val="en-US"/>
+        </w:rPr>
+        <w:t>10</w:t>
+      </w:r>
+      <w:r>
+        <w:rPr>
+          <w:rFonts w:ascii="Times New Roman" w:hAnsi="Times New Roman" w:cs="Times New Roman"/>
+          <w:sz w:val="24"/>
+          <w:szCs w:val="24"/>
+          <w:lang w:val="en-US"/>
+        </w:rPr>
+        <w:t xml:space="preserve"> &gt; 10</w:t>
+      </w:r>
+      <w:r>
+        <w:rPr>
+          <w:rFonts w:ascii="Times New Roman" w:hAnsi="Times New Roman" w:cs="Times New Roman"/>
+          <w:sz w:val="24"/>
+          <w:szCs w:val="24"/>
+          <w:vertAlign w:val="superscript"/>
+          <w:lang w:val="en-US"/>
+        </w:rPr>
+        <w:t>5</w:t>
+      </w:r>
+      <w:r>
+        <w:rPr>
+          <w:rFonts w:ascii="Times New Roman" w:hAnsi="Times New Roman" w:cs="Times New Roman"/>
+          <w:sz w:val="24"/>
+          <w:szCs w:val="24"/>
+          <w:lang w:val="en-US"/>
+        </w:rPr>
+        <w:t xml:space="preserve">. Participants </w:t>
+      </w:r>
+      <w:r>
+        <w:rPr>
+          <w:rFonts w:ascii="Times New Roman" w:hAnsi="Times New Roman" w:cs="Times New Roman"/>
+          <w:sz w:val="24"/>
+          <w:szCs w:val="24"/>
+          <w:lang w:val="en-US"/>
+        </w:rPr>
+        <w:t xml:space="preserve">were ambivalent about supporting </w:t>
+      </w:r>
+      <w:r>
+        <w:rPr>
+          <w:rFonts w:ascii="Times New Roman" w:hAnsi="Times New Roman" w:cs="Times New Roman"/>
+          <w:sz w:val="24"/>
+          <w:szCs w:val="24"/>
+          <w:lang w:val="en-US"/>
+        </w:rPr>
+        <w:t>Chris when he emitted positive self-statements (</w:t>
+      </w:r>
+      <w:r>
+        <w:rPr>
+          <w:rFonts w:ascii="Times New Roman" w:hAnsi="Times New Roman" w:cs="Times New Roman"/>
+          <w:i/>
+          <w:sz w:val="24"/>
+          <w:szCs w:val="24"/>
+          <w:lang w:val="en-US"/>
+        </w:rPr>
+        <w:t>M</w:t>
+      </w:r>
+      <w:r>
+        <w:rPr>
+          <w:rFonts w:ascii="Times New Roman" w:hAnsi="Times New Roman" w:cs="Times New Roman"/>
+          <w:sz w:val="24"/>
+          <w:szCs w:val="24"/>
+          <w:lang w:val="en-US"/>
+        </w:rPr>
+        <w:t xml:space="preserve"> = -0.39</w:t>
+      </w:r>
+      <w:r>
+        <w:rPr>
+          <w:rFonts w:ascii="Times New Roman" w:hAnsi="Times New Roman" w:cs="Times New Roman"/>
+          <w:sz w:val="24"/>
+          <w:szCs w:val="24"/>
+          <w:lang w:val="en-US"/>
+        </w:rPr>
+        <w:t xml:space="preserve">, </w:t>
+      </w:r>
+      <w:r>
+        <w:rPr>
+          <w:rFonts w:ascii="Times New Roman" w:hAnsi="Times New Roman" w:cs="Times New Roman"/>
+          <w:i/>
+          <w:sz w:val="24"/>
+          <w:szCs w:val="24"/>
+          <w:lang w:val="en-US"/>
+        </w:rPr>
+        <w:t>SD</w:t>
+      </w:r>
+      <w:r>
+        <w:rPr>
+          <w:rFonts w:ascii="Times New Roman" w:hAnsi="Times New Roman" w:cs="Times New Roman"/>
+          <w:sz w:val="24"/>
+          <w:szCs w:val="24"/>
+          <w:lang w:val="en-US"/>
+        </w:rPr>
+        <w:t xml:space="preserve"> = XX</w:t>
+      </w:r>
+      <w:r>
+        <w:rPr>
+          <w:rFonts w:ascii="Times New Roman" w:hAnsi="Times New Roman" w:cs="Times New Roman"/>
+          <w:sz w:val="24"/>
+          <w:szCs w:val="24"/>
+          <w:lang w:val="en-US"/>
+        </w:rPr>
+        <w:t xml:space="preserve">) </w:t>
+      </w:r>
+      <w:r>
+        <w:rPr>
+          <w:rFonts w:ascii="Times New Roman" w:hAnsi="Times New Roman" w:cs="Times New Roman"/>
+          <w:sz w:val="24"/>
+          <w:szCs w:val="24"/>
+          <w:lang w:val="en-US"/>
+        </w:rPr>
+        <w:t xml:space="preserve">and strongly disagreed that they would intend to support him </w:t>
+      </w:r>
+      <w:r>
+        <w:rPr>
+          <w:rFonts w:ascii="Times New Roman" w:hAnsi="Times New Roman" w:cs="Times New Roman"/>
+          <w:sz w:val="24"/>
+          <w:szCs w:val="24"/>
+          <w:lang w:val="en-US"/>
+        </w:rPr>
+        <w:t>when he emitted negative self-statements (</w:t>
+      </w:r>
+      <w:r>
+        <w:rPr>
+          <w:rFonts w:ascii="Times New Roman" w:hAnsi="Times New Roman" w:cs="Times New Roman"/>
+          <w:i/>
+          <w:sz w:val="24"/>
+          <w:szCs w:val="24"/>
+          <w:lang w:val="en-US"/>
+        </w:rPr>
+        <w:t>M</w:t>
+      </w:r>
+      <w:r>
+        <w:rPr>
+          <w:rFonts w:ascii="Times New Roman" w:hAnsi="Times New Roman" w:cs="Times New Roman"/>
+          <w:sz w:val="24"/>
+          <w:szCs w:val="24"/>
+          <w:lang w:val="en-US"/>
+        </w:rPr>
+        <w:t xml:space="preserve"> = -</w:t>
+      </w:r>
+      <w:r>
+        <w:rPr>
+          <w:rFonts w:ascii="Times New Roman" w:hAnsi="Times New Roman" w:cs="Times New Roman"/>
+          <w:sz w:val="24"/>
+          <w:szCs w:val="24"/>
+          <w:lang w:val="en-US"/>
+        </w:rPr>
+        <w:t>1</w:t>
+      </w:r>
+      <w:r>
+        <w:rPr>
+          <w:rFonts w:ascii="Times New Roman" w:hAnsi="Times New Roman" w:cs="Times New Roman"/>
+          <w:sz w:val="24"/>
+          <w:szCs w:val="24"/>
+          <w:lang w:val="en-US"/>
+        </w:rPr>
+        <w:t>.</w:t>
+      </w:r>
+      <w:r>
+        <w:rPr>
+          <w:rFonts w:ascii="Times New Roman" w:hAnsi="Times New Roman" w:cs="Times New Roman"/>
+          <w:sz w:val="24"/>
+          <w:szCs w:val="24"/>
+          <w:lang w:val="en-US"/>
+        </w:rPr>
+        <w:t>58</w:t>
+      </w:r>
+      <w:r>
+        <w:rPr>
+          <w:rFonts w:ascii="Times New Roman" w:hAnsi="Times New Roman" w:cs="Times New Roman"/>
+          <w:sz w:val="24"/>
+          <w:szCs w:val="24"/>
+          <w:lang w:val="en-US"/>
+        </w:rPr>
+        <w:t xml:space="preserve">, </w:t>
+      </w:r>
+      <w:r>
+        <w:rPr>
+          <w:rFonts w:ascii="Times New Roman" w:hAnsi="Times New Roman" w:cs="Times New Roman"/>
+          <w:i/>
+          <w:sz w:val="24"/>
+          <w:szCs w:val="24"/>
+          <w:lang w:val="en-US"/>
+        </w:rPr>
+        <w:t>SD</w:t>
+      </w:r>
+      <w:r>
+        <w:rPr>
+          <w:rFonts w:ascii="Times New Roman" w:hAnsi="Times New Roman" w:cs="Times New Roman"/>
+          <w:sz w:val="24"/>
+          <w:szCs w:val="24"/>
+          <w:lang w:val="en-US"/>
+        </w:rPr>
+        <w:t xml:space="preserve"> = XX</w:t>
+      </w:r>
+      <w:r>
+        <w:rPr>
+          <w:rFonts w:ascii="Times New Roman" w:hAnsi="Times New Roman" w:cs="Times New Roman"/>
+          <w:sz w:val="24"/>
+          <w:szCs w:val="24"/>
+          <w:lang w:val="en-US"/>
+        </w:rPr>
+        <w:t xml:space="preserve">). However, automatic evaluations did not differ as a function of </w:t>
+      </w:r>
+      <w:r>
+        <w:rPr>
+          <w:rFonts w:ascii="Times New Roman" w:hAnsi="Times New Roman" w:cs="Times New Roman"/>
+          <w:i/>
+          <w:sz w:val="24"/>
+          <w:szCs w:val="24"/>
+          <w:lang w:val="en-US"/>
+        </w:rPr>
+        <w:t xml:space="preserve">Audio </w:t>
+      </w:r>
+      <w:r>
+        <w:rPr>
+          <w:rFonts w:ascii="Times New Roman" w:hAnsi="Times New Roman" w:cs="Times New Roman"/>
+          <w:i/>
+          <w:sz w:val="24"/>
+          <w:szCs w:val="24"/>
+          <w:lang w:val="en-US"/>
+        </w:rPr>
+        <w:t>Type</w:t>
+      </w:r>
+      <w:r>
+        <w:rPr>
+          <w:rFonts w:ascii="Times New Roman" w:hAnsi="Times New Roman" w:cs="Times New Roman"/>
+          <w:sz w:val="24"/>
+          <w:szCs w:val="24"/>
+          <w:lang w:val="en-US"/>
+        </w:rPr>
+        <w:t xml:space="preserve">, </w:t>
+      </w:r>
+      <w:r>
+        <w:rPr>
+          <w:rFonts w:ascii="Times New Roman" w:hAnsi="Times New Roman" w:cs="Times New Roman"/>
+          <w:i/>
+          <w:sz w:val="24"/>
+          <w:szCs w:val="24"/>
+          <w:lang w:val="en-US"/>
+        </w:rPr>
+        <w:t>t</w:t>
+      </w:r>
+      <w:r>
+        <w:rPr>
+          <w:rFonts w:ascii="Times New Roman" w:hAnsi="Times New Roman" w:cs="Times New Roman"/>
+          <w:sz w:val="24"/>
+          <w:szCs w:val="24"/>
+          <w:lang w:val="en-US"/>
+        </w:rPr>
+        <w:t>(</w:t>
+      </w:r>
+      <w:r>
+        <w:rPr>
+          <w:rFonts w:ascii="Times New Roman" w:hAnsi="Times New Roman" w:cs="Times New Roman"/>
+          <w:sz w:val="24"/>
+          <w:szCs w:val="24"/>
+          <w:lang w:val="en-US"/>
+        </w:rPr>
+        <w:t>215.04</w:t>
+      </w:r>
+      <w:r>
+        <w:rPr>
+          <w:rFonts w:ascii="Times New Roman" w:hAnsi="Times New Roman" w:cs="Times New Roman"/>
+          <w:sz w:val="24"/>
+          <w:szCs w:val="24"/>
+          <w:lang w:val="en-US"/>
+        </w:rPr>
+        <w:t xml:space="preserve">) = </w:t>
+      </w:r>
+      <w:r>
+        <w:rPr>
+          <w:rFonts w:ascii="Times New Roman" w:hAnsi="Times New Roman" w:cs="Times New Roman"/>
+          <w:sz w:val="24"/>
+          <w:szCs w:val="24"/>
+          <w:lang w:val="en-US"/>
+        </w:rPr>
+        <w:t>0.75</w:t>
+      </w:r>
+      <w:r>
+        <w:rPr>
+          <w:rFonts w:ascii="Times New Roman" w:hAnsi="Times New Roman" w:cs="Times New Roman"/>
+          <w:sz w:val="24"/>
+          <w:szCs w:val="24"/>
+          <w:lang w:val="en-US"/>
+        </w:rPr>
+        <w:t xml:space="preserve">, </w:t>
+      </w:r>
+      <w:r>
+        <w:rPr>
+          <w:rFonts w:ascii="Times New Roman" w:hAnsi="Times New Roman" w:cs="Times New Roman"/>
+          <w:i/>
+          <w:sz w:val="24"/>
+          <w:szCs w:val="24"/>
+          <w:lang w:val="en-US"/>
+        </w:rPr>
+        <w:t>p</w:t>
+      </w:r>
+      <w:r>
+        <w:rPr>
+          <w:rFonts w:ascii="Times New Roman" w:hAnsi="Times New Roman" w:cs="Times New Roman"/>
+          <w:sz w:val="24"/>
+          <w:szCs w:val="24"/>
+          <w:lang w:val="en-US"/>
+        </w:rPr>
+        <w:t xml:space="preserve"> = .</w:t>
+      </w:r>
+      <w:r>
+        <w:rPr>
+          <w:rFonts w:ascii="Times New Roman" w:hAnsi="Times New Roman" w:cs="Times New Roman"/>
+          <w:sz w:val="24"/>
+          <w:szCs w:val="24"/>
+          <w:lang w:val="en-US"/>
+        </w:rPr>
+        <w:t>45</w:t>
+      </w:r>
+      <w:r>
+        <w:rPr>
+          <w:rFonts w:ascii="Times New Roman" w:hAnsi="Times New Roman" w:cs="Times New Roman"/>
+          <w:sz w:val="24"/>
+          <w:szCs w:val="24"/>
+          <w:lang w:val="en-US"/>
+        </w:rPr>
+        <w:t xml:space="preserve">, </w:t>
+      </w:r>
+      <w:r>
+        <w:rPr>
+          <w:rFonts w:ascii="Times New Roman" w:hAnsi="Times New Roman" w:cs="Times New Roman"/>
+          <w:i/>
+          <w:sz w:val="24"/>
+          <w:szCs w:val="24"/>
+          <w:lang w:val="en-US"/>
+        </w:rPr>
+        <w:t>d</w:t>
+      </w:r>
+      <w:r>
+        <w:rPr>
+          <w:rFonts w:ascii="Times New Roman" w:hAnsi="Times New Roman" w:cs="Times New Roman"/>
+          <w:sz w:val="24"/>
+          <w:szCs w:val="24"/>
+          <w:lang w:val="en-US"/>
+        </w:rPr>
+        <w:t xml:space="preserve"> = </w:t>
+      </w:r>
+      <w:r>
+        <w:rPr>
+          <w:rFonts w:ascii="Times New Roman" w:hAnsi="Times New Roman" w:cs="Times New Roman"/>
+          <w:sz w:val="24"/>
+          <w:szCs w:val="24"/>
+          <w:lang w:val="en-US"/>
+        </w:rPr>
+        <w:t>0.1</w:t>
+      </w:r>
+      <w:r>
+        <w:rPr>
+          <w:rFonts w:ascii="Times New Roman" w:hAnsi="Times New Roman" w:cs="Times New Roman"/>
+          <w:sz w:val="24"/>
+          <w:szCs w:val="24"/>
+          <w:lang w:val="en-US"/>
+        </w:rPr>
+        <w:t>, 95% CI [-0.</w:t>
+      </w:r>
+      <w:r>
+        <w:rPr>
+          <w:rFonts w:ascii="Times New Roman" w:hAnsi="Times New Roman" w:cs="Times New Roman"/>
+          <w:sz w:val="24"/>
+          <w:szCs w:val="24"/>
+          <w:lang w:val="en-US"/>
+        </w:rPr>
+        <w:t>17</w:t>
+      </w:r>
+      <w:r>
+        <w:rPr>
+          <w:rFonts w:ascii="Times New Roman" w:hAnsi="Times New Roman" w:cs="Times New Roman"/>
+          <w:sz w:val="24"/>
+          <w:szCs w:val="24"/>
+          <w:lang w:val="en-US"/>
+        </w:rPr>
+        <w:t>; 0.</w:t>
+      </w:r>
+      <w:r>
+        <w:rPr>
+          <w:rFonts w:ascii="Times New Roman" w:hAnsi="Times New Roman" w:cs="Times New Roman"/>
+          <w:sz w:val="24"/>
+          <w:szCs w:val="24"/>
+          <w:lang w:val="en-US"/>
+        </w:rPr>
+        <w:t>37</w:t>
+      </w:r>
+      <w:r>
+        <w:rPr>
+          <w:rFonts w:ascii="Times New Roman" w:hAnsi="Times New Roman" w:cs="Times New Roman"/>
+          <w:sz w:val="24"/>
+          <w:szCs w:val="24"/>
+          <w:lang w:val="en-US"/>
+        </w:rPr>
+        <w:t>], BF</w:t>
+      </w:r>
+      <w:r>
+        <w:rPr>
+          <w:rFonts w:ascii="Times New Roman" w:hAnsi="Times New Roman" w:cs="Times New Roman"/>
+          <w:sz w:val="24"/>
+          <w:szCs w:val="24"/>
+          <w:vertAlign w:val="subscript"/>
+          <w:lang w:val="en-US"/>
+        </w:rPr>
+        <w:t>10</w:t>
+      </w:r>
+      <w:r>
+        <w:rPr>
+          <w:rFonts w:ascii="Times New Roman" w:hAnsi="Times New Roman" w:cs="Times New Roman"/>
+          <w:sz w:val="24"/>
+          <w:szCs w:val="24"/>
+          <w:lang w:val="en-US"/>
+        </w:rPr>
+        <w:t xml:space="preserve"> = 0.</w:t>
+      </w:r>
+      <w:r>
+        <w:rPr>
+          <w:rFonts w:ascii="Times New Roman" w:hAnsi="Times New Roman" w:cs="Times New Roman"/>
+          <w:sz w:val="24"/>
+          <w:szCs w:val="24"/>
+          <w:lang w:val="en-US"/>
+        </w:rPr>
+        <w:t>19</w:t>
+      </w:r>
+      <w:r>
+        <w:rPr>
+          <w:rFonts w:ascii="Times New Roman" w:hAnsi="Times New Roman" w:cs="Times New Roman"/>
+          <w:sz w:val="24"/>
+          <w:szCs w:val="24"/>
+          <w:lang w:val="en-US"/>
+        </w:rPr>
+        <w:t>, such that synthetic audio gave rise to similar changes in evaluations (</w:t>
+      </w:r>
+      <w:r>
+        <w:rPr>
+          <w:rFonts w:ascii="Times New Roman" w:hAnsi="Times New Roman" w:cs="Times New Roman"/>
+          <w:i/>
+          <w:sz w:val="24"/>
+          <w:szCs w:val="24"/>
+          <w:lang w:val="en-US"/>
+        </w:rPr>
+        <w:t>M</w:t>
+      </w:r>
+      <w:r>
+        <w:rPr>
+          <w:rFonts w:ascii="Times New Roman" w:hAnsi="Times New Roman" w:cs="Times New Roman"/>
+          <w:sz w:val="24"/>
+          <w:szCs w:val="24"/>
+          <w:lang w:val="en-US"/>
+        </w:rPr>
+        <w:t xml:space="preserve"> = 0.</w:t>
+      </w:r>
+      <w:r>
+        <w:rPr>
+          <w:rFonts w:ascii="Times New Roman" w:hAnsi="Times New Roman" w:cs="Times New Roman"/>
+          <w:sz w:val="24"/>
+          <w:szCs w:val="24"/>
+          <w:lang w:val="en-US"/>
+        </w:rPr>
+        <w:t>59</w:t>
+      </w:r>
+      <w:r>
+        <w:rPr>
+          <w:rFonts w:ascii="Times New Roman" w:hAnsi="Times New Roman" w:cs="Times New Roman"/>
+          <w:sz w:val="24"/>
+          <w:szCs w:val="24"/>
+          <w:lang w:val="en-US"/>
+        </w:rPr>
+        <w:t xml:space="preserve">, </w:t>
+      </w:r>
+      <w:r>
+        <w:rPr>
+          <w:rFonts w:ascii="Times New Roman" w:hAnsi="Times New Roman" w:cs="Times New Roman"/>
+          <w:i/>
+          <w:sz w:val="24"/>
+          <w:szCs w:val="24"/>
+          <w:lang w:val="en-US"/>
+        </w:rPr>
+        <w:t>SD</w:t>
+      </w:r>
+      <w:r>
+        <w:rPr>
+          <w:rFonts w:ascii="Times New Roman" w:hAnsi="Times New Roman" w:cs="Times New Roman"/>
+          <w:sz w:val="24"/>
+          <w:szCs w:val="24"/>
+          <w:lang w:val="en-US"/>
+        </w:rPr>
+        <w:t xml:space="preserve"> = XX</w:t>
+      </w:r>
+      <w:r>
+        <w:rPr>
+          <w:rFonts w:ascii="Times New Roman" w:hAnsi="Times New Roman" w:cs="Times New Roman"/>
+          <w:sz w:val="24"/>
+          <w:szCs w:val="24"/>
+          <w:lang w:val="en-US"/>
+        </w:rPr>
+        <w:t>) as authentic audio (</w:t>
+      </w:r>
+      <w:r>
+        <w:rPr>
+          <w:rFonts w:ascii="Times New Roman" w:hAnsi="Times New Roman" w:cs="Times New Roman"/>
+          <w:i/>
+          <w:sz w:val="24"/>
+          <w:szCs w:val="24"/>
+          <w:lang w:val="en-US"/>
+        </w:rPr>
+        <w:t>M</w:t>
+      </w:r>
+      <w:r>
+        <w:rPr>
+          <w:rFonts w:ascii="Times New Roman" w:hAnsi="Times New Roman" w:cs="Times New Roman"/>
+          <w:sz w:val="24"/>
+          <w:szCs w:val="24"/>
+          <w:lang w:val="en-US"/>
+        </w:rPr>
+        <w:t xml:space="preserve"> = 0.</w:t>
+      </w:r>
+      <w:r>
+        <w:rPr>
+          <w:rFonts w:ascii="Times New Roman" w:hAnsi="Times New Roman" w:cs="Times New Roman"/>
+          <w:sz w:val="24"/>
+          <w:szCs w:val="24"/>
+          <w:lang w:val="en-US"/>
+        </w:rPr>
+        <w:t>46</w:t>
+      </w:r>
+      <w:r>
+        <w:rPr>
+          <w:rFonts w:ascii="Times New Roman" w:hAnsi="Times New Roman" w:cs="Times New Roman"/>
+          <w:sz w:val="24"/>
+          <w:szCs w:val="24"/>
+          <w:lang w:val="en-US"/>
+        </w:rPr>
+        <w:t xml:space="preserve">, </w:t>
+      </w:r>
+      <w:r>
+        <w:rPr>
+          <w:rFonts w:ascii="Times New Roman" w:hAnsi="Times New Roman" w:cs="Times New Roman"/>
+          <w:i/>
+          <w:sz w:val="24"/>
+          <w:szCs w:val="24"/>
+          <w:lang w:val="en-US"/>
+        </w:rPr>
+        <w:t>SD</w:t>
+      </w:r>
+      <w:r>
+        <w:rPr>
+          <w:rFonts w:ascii="Times New Roman" w:hAnsi="Times New Roman" w:cs="Times New Roman"/>
+          <w:sz w:val="24"/>
+          <w:szCs w:val="24"/>
+          <w:lang w:val="en-US"/>
+        </w:rPr>
+        <w:t xml:space="preserve"> = XX</w:t>
+      </w:r>
+      <w:r>
+        <w:rPr>
+          <w:rFonts w:ascii="Times New Roman" w:hAnsi="Times New Roman" w:cs="Times New Roman"/>
+          <w:sz w:val="24"/>
+          <w:szCs w:val="24"/>
+          <w:lang w:val="en-US"/>
+        </w:rPr>
+        <w:t>).</w:t>
+      </w:r>
+      <w:r>
+        <w:rPr>
+          <w:rFonts w:ascii="Times New Roman" w:hAnsi="Times New Roman" w:cs="Times New Roman"/>
+          <w:b/>
+          <w:sz w:val="24"/>
+          <w:szCs w:val="24"/>
+          <w:lang w:val="en-US"/>
+        </w:rPr>
+        <w:t xml:space="preserve"> </w:t>
       </w:r>
     </w:p>
     <w:p>
@@ -30539,7 +31650,7 @@
           <w:lang w:val="en-US"/>
         </w:rPr>
       </w:pPr>
-      <w:commentRangeStart w:id="6"/>
+      <w:commentRangeStart w:id="8"/>
       <w:r>
         <w:rPr>
           <w:rFonts w:ascii="Times New Roman" w:hAnsi="Times New Roman" w:cs="Times New Roman"/>
@@ -30550,12 +31661,12 @@
         </w:rPr>
         <w:t>Synthetic</w:t>
       </w:r>
-      <w:commentRangeEnd w:id="6"/>
+      <w:commentRangeEnd w:id="8"/>
       <w:r>
         <w:rPr>
           <w:rStyle w:val="CommentReference"/>
         </w:rPr>
-        <w:commentReference w:id="6"/>
+        <w:commentReference w:id="8"/>
       </w:r>
       <w:r>
         <w:rPr>
@@ -30619,7 +31730,7 @@
         </w:rPr>
         <w:t xml:space="preserve">. Of the XX participants who were actually exposed to a Deepfaked video, XX (XX %) reported that they were aware when watching the video that it was Deepfaked, whereas the remaining XX (XX %) indicated that they were unaware of this fact. Of the XX participants who were exposed to the authentic video and were told that it was actually a Deepfake, XX (XX%) believed that the video was authentic whereas XX (XX%) believed that it was a Deepfake (XX participant did not complete this </w:t>
       </w:r>
-      <w:commentRangeStart w:id="7"/>
+      <w:commentRangeStart w:id="9"/>
       <w:r>
         <w:rPr>
           <w:rFonts w:ascii="Times New Roman" w:hAnsi="Times New Roman" w:cs="Times New Roman"/>
@@ -30629,12 +31740,12 @@
         </w:rPr>
         <w:t>question</w:t>
       </w:r>
-      <w:commentRangeEnd w:id="7"/>
+      <w:commentRangeEnd w:id="9"/>
       <w:r>
         <w:rPr>
           <w:rStyle w:val="CommentReference"/>
         </w:rPr>
-        <w:commentReference w:id="7"/>
+        <w:commentReference w:id="9"/>
       </w:r>
       <w:r>
         <w:rPr>
@@ -30668,8 +31779,6 @@
         </w:rPr>
         <w:t>Discussion</w:t>
       </w:r>
-      <w:bookmarkStart w:id="8" w:name="_GoBack"/>
-      <w:bookmarkEnd w:id="8"/>
     </w:p>
     <w:sectPr>
       <w:pgSz w:w="11906" w:h="16838"/>
@@ -30715,7 +31824,7 @@
       </w:r>
     </w:p>
   </w:comment>
-  <w:comment w:id="2" w:author="sean hughes" w:date="2020-10-20T14:14:00Z" w:initials="sh">
+  <w:comment w:id="3" w:author="sean hughes" w:date="2020-10-20T14:14:00Z" w:initials="sh">
     <w:p>
       <w:pPr>
         <w:pStyle w:val="CommentText"/>
@@ -30731,7 +31840,7 @@
       </w:r>
     </w:p>
   </w:comment>
-  <w:comment w:id="3" w:author="sean hughes" w:date="2020-10-21T10:43:00Z" w:initials="sh">
+  <w:comment w:id="4" w:author="sean hughes" w:date="2020-10-21T10:43:00Z" w:initials="sh">
     <w:p>
       <w:pPr>
         <w:pStyle w:val="CommentText"/>
@@ -30747,7 +31856,7 @@
       </w:r>
     </w:p>
   </w:comment>
-  <w:comment w:id="4" w:author="sean hughes" w:date="2020-10-21T10:49:00Z" w:initials="sh">
+  <w:comment w:id="5" w:author="sean hughes" w:date="2020-10-21T10:49:00Z" w:initials="sh">
     <w:p>
       <w:pPr>
         <w:pStyle w:val="CommentText"/>
@@ -30763,7 +31872,7 @@
       </w:r>
     </w:p>
   </w:comment>
-  <w:comment w:id="5" w:author="sean hughes" w:date="2020-10-22T16:48:00Z" w:initials="sh">
+  <w:comment w:id="6" w:author="sean hughes" w:date="2020-11-04T17:07:00Z" w:initials="sh">
     <w:p>
       <w:pPr>
         <w:pStyle w:val="CommentText"/>
@@ -30775,11 +31884,11 @@
         <w:annotationRef/>
       </w:r>
       <w:r>
-        <w:t>Need to add this section in once the data is sorted out.</w:t>
+        <w:t>We are losing a bunch of people here from the analysis. Any reason in particular?</w:t>
       </w:r>
     </w:p>
   </w:comment>
-  <w:comment w:id="6" w:author="sean hughes" w:date="2020-10-22T16:50:00Z" w:initials="sh">
+  <w:comment w:id="7" w:author="sean hughes" w:date="2020-10-22T16:48:00Z" w:initials="sh">
     <w:p>
       <w:pPr>
         <w:pStyle w:val="CommentText"/>
@@ -30795,7 +31904,23 @@
       </w:r>
     </w:p>
   </w:comment>
-  <w:comment w:id="7" w:author="sean hughes" w:date="2020-10-21T10:49:00Z" w:initials="sh">
+  <w:comment w:id="8" w:author="sean hughes" w:date="2020-10-22T16:50:00Z" w:initials="sh">
+    <w:p>
+      <w:pPr>
+        <w:pStyle w:val="CommentText"/>
+      </w:pPr>
+      <w:r>
+        <w:rPr>
+          <w:rStyle w:val="CommentReference"/>
+        </w:rPr>
+        <w:annotationRef/>
+      </w:r>
+      <w:r>
+        <w:t>Need to add this section in once the data is sorted out.</w:t>
+      </w:r>
+    </w:p>
+  </w:comment>
+  <w:comment w:id="9" w:author="sean hughes" w:date="2020-10-21T10:49:00Z" w:initials="sh">
     <w:p>
       <w:pPr>
         <w:pStyle w:val="CommentText"/>
@@ -30821,6 +31946,7 @@
   <w15:commentEx w15:paraId="111E316F" w15:done="0"/>
   <w15:commentEx w15:paraId="091FB8C8" w15:done="0"/>
   <w15:commentEx w15:paraId="2BB8252B" w15:done="0"/>
+  <w15:commentEx w15:paraId="61992229" w15:done="0"/>
   <w15:commentEx w15:paraId="48DD3DCF" w15:done="0"/>
   <w15:commentEx w15:paraId="0DF5C7B2" w15:done="0"/>
   <w15:commentEx w15:paraId="3673FD8B" w15:done="0"/>
@@ -33494,7 +34620,6 @@
   <w:style w:type="character" w:default="1" w:styleId="DefaultParagraphFont">
     <w:name w:val="Default Paragraph Font"/>
     <w:uiPriority w:val="1"/>
-    <w:semiHidden/>
     <w:unhideWhenUsed/>
   </w:style>
   <w:style w:type="table" w:default="1" w:styleId="TableNormal">
@@ -34008,7 +35133,7 @@
 </file>
 
 <file path=customXml/itemProps1.xml><?xml version="1.0" encoding="utf-8"?>
-<ds:datastoreItem xmlns:ds="http://schemas.openxmlformats.org/officeDocument/2006/customXml" ds:itemID="{DCF8264D-285B-41B3-8AE3-2B4215466748}">
+<ds:datastoreItem xmlns:ds="http://schemas.openxmlformats.org/officeDocument/2006/customXml" ds:itemID="{540D5E36-4AAF-42C8-93C8-C73DFF201410}">
   <ds:schemaRefs>
     <ds:schemaRef ds:uri="http://schemas.openxmlformats.org/officeDocument/2006/bibliography"/>
   </ds:schemaRefs>

</xml_diff>